<commit_message>
chapter 29 - 33
</commit_message>
<xml_diff>
--- a/第二十七章/第二十七章.docx
+++ b/第二十七章/第二十七章.docx
@@ -890,6 +890,7 @@
     <w:p>
       <w:pPr>
         <w:numPr>
+          <w:ilvl w:val="0"/>
           <w:numId w:val="0"/>
         </w:numPr>
         <w:jc w:val="both"/>
@@ -941,6 +942,7 @@
     <w:p>
       <w:pPr>
         <w:numPr>
+          <w:ilvl w:val="0"/>
           <w:numId w:val="0"/>
         </w:numPr>
         <w:jc w:val="both"/>
@@ -964,6 +966,7 @@
     <w:p>
       <w:pPr>
         <w:numPr>
+          <w:ilvl w:val="0"/>
           <w:numId w:val="0"/>
         </w:numPr>
         <w:jc w:val="both"/>
@@ -1015,29 +1018,33 @@
     <w:p>
       <w:pPr>
         <w:numPr>
-          <w:numId w:val="0"/>
-        </w:numPr>
-        <w:jc w:val="both"/>
-        <w:rPr>
-          <w:rFonts w:hint="eastAsia"/>
-          <w:sz w:val="24"/>
-          <w:szCs w:val="24"/>
-          <w:lang w:val="en-US" w:eastAsia="zh-CN"/>
-        </w:rPr>
-      </w:pPr>
-      <w:r>
-        <w:rPr>
-          <w:rFonts w:hint="eastAsia"/>
-          <w:sz w:val="24"/>
-          <w:szCs w:val="24"/>
-          <w:lang w:val="en-US" w:eastAsia="zh-CN"/>
-        </w:rPr>
-        <w:t>注意，最后两种情况和waitpid返回值一样。</w:t>
-      </w:r>
-    </w:p>
-    <w:p>
-      <w:pPr>
-        <w:numPr>
+          <w:ilvl w:val="0"/>
+          <w:numId w:val="0"/>
+        </w:numPr>
+        <w:jc w:val="both"/>
+        <w:rPr>
+          <w:rFonts w:hint="default"/>
+          <w:sz w:val="24"/>
+          <w:szCs w:val="24"/>
+          <w:lang w:val="en-US" w:eastAsia="zh-CN"/>
+        </w:rPr>
+      </w:pPr>
+      <w:r>
+        <w:rPr>
+          <w:rFonts w:hint="eastAsia"/>
+          <w:sz w:val="24"/>
+          <w:szCs w:val="24"/>
+          <w:lang w:val="en-US" w:eastAsia="zh-CN"/>
+        </w:rPr>
+        <w:t>注意，最后两种情况和waitpid返回值一样。上图所述为子shell与shell的区别。这里的情况是指子shell。</w:t>
+      </w:r>
+      <w:bookmarkStart w:id="0" w:name="_GoBack"/>
+      <w:bookmarkEnd w:id="0"/>
+    </w:p>
+    <w:p>
+      <w:pPr>
+        <w:numPr>
+          <w:ilvl w:val="0"/>
           <w:numId w:val="0"/>
         </w:numPr>
         <w:jc w:val="both"/>
@@ -1093,6 +1100,7 @@
     <w:p>
       <w:pPr>
         <w:numPr>
+          <w:ilvl w:val="0"/>
           <w:numId w:val="0"/>
         </w:numPr>
         <w:jc w:val="both"/>
@@ -1129,6 +1137,7 @@
     <w:p>
       <w:pPr>
         <w:numPr>
+          <w:ilvl w:val="0"/>
           <w:numId w:val="0"/>
         </w:numPr>
         <w:jc w:val="both"/>
@@ -1152,6 +1161,7 @@
     <w:p>
       <w:pPr>
         <w:numPr>
+          <w:ilvl w:val="0"/>
           <w:numId w:val="0"/>
         </w:numPr>
         <w:jc w:val="both"/>
@@ -1203,6 +1213,7 @@
     <w:p>
       <w:pPr>
         <w:numPr>
+          <w:ilvl w:val="0"/>
           <w:numId w:val="0"/>
         </w:numPr>
         <w:jc w:val="both"/>
@@ -1226,6 +1237,7 @@
     <w:p>
       <w:pPr>
         <w:numPr>
+          <w:ilvl w:val="0"/>
           <w:numId w:val="0"/>
         </w:numPr>
         <w:jc w:val="both"/>
@@ -1249,20 +1261,22 @@
     <w:p>
       <w:pPr>
         <w:numPr>
-          <w:numId w:val="0"/>
-        </w:numPr>
-        <w:jc w:val="both"/>
-        <w:rPr>
-          <w:rFonts w:hint="eastAsia"/>
-          <w:sz w:val="24"/>
-          <w:szCs w:val="24"/>
-          <w:lang w:val="en-US" w:eastAsia="zh-CN"/>
-        </w:rPr>
-      </w:pPr>
-    </w:p>
-    <w:p>
-      <w:pPr>
-        <w:numPr>
+          <w:ilvl w:val="0"/>
+          <w:numId w:val="0"/>
+        </w:numPr>
+        <w:jc w:val="both"/>
+        <w:rPr>
+          <w:rFonts w:hint="eastAsia"/>
+          <w:sz w:val="24"/>
+          <w:szCs w:val="24"/>
+          <w:lang w:val="en-US" w:eastAsia="zh-CN"/>
+        </w:rPr>
+      </w:pPr>
+    </w:p>
+    <w:p>
+      <w:pPr>
+        <w:numPr>
+          <w:ilvl w:val="0"/>
           <w:numId w:val="0"/>
         </w:numPr>
         <w:jc w:val="both"/>
@@ -1282,8 +1296,6 @@
         </w:rPr>
         <w:t>在此期间，学习了top，pstree，free，strace等命令，十分有用。</w:t>
       </w:r>
-      <w:bookmarkStart w:id="0" w:name="_GoBack"/>
-      <w:bookmarkEnd w:id="0"/>
     </w:p>
     <w:sectPr>
       <w:pgSz w:w="11906" w:h="16838"/>

</xml_diff>